<commit_message>
added updated report and pdf
</commit_message>
<xml_diff>
--- a/CSE465_SP21_PR_2.docx
+++ b/CSE465_SP21_PR_2.docx
@@ -5865,17 +5865,6 @@
     </w:p>
     <w:p>
       <w:pPr>
-        <w:spacing w:after="0"/>
-        <w:jc w:val="both"/>
-        <w:rPr>
-          <w:rFonts w:ascii="Times New Roman" w:hAnsi="Times New Roman" w:cs="Times New Roman"/>
-          <w:sz w:val="24"/>
-          <w:szCs w:val="24"/>
-        </w:rPr>
-      </w:pPr>
-    </w:p>
-    <w:p>
-      <w:pPr>
         <w:pStyle w:val="Heading1"/>
         <w:spacing w:before="0"/>
         <w:jc w:val="both"/>
@@ -5896,78 +5885,79 @@
           <w:sz w:val="28"/>
           <w:szCs w:val="28"/>
         </w:rPr>
+        <w:t>Results &amp; Discussion</w:t>
+      </w:r>
+      <w:bookmarkEnd w:id="4"/>
+    </w:p>
+    <w:p>
+      <w:pPr>
+        <w:spacing w:after="0"/>
+        <w:jc w:val="both"/>
+        <w:rPr>
+          <w:rFonts w:ascii="Times New Roman" w:hAnsi="Times New Roman" w:cs="Times New Roman"/>
+          <w:sz w:val="24"/>
+          <w:szCs w:val="24"/>
+        </w:rPr>
+      </w:pPr>
+      <w:r>
+        <w:rPr>
+          <w:rFonts w:ascii="Times New Roman" w:hAnsi="Times New Roman" w:cs="Times New Roman"/>
+          <w:sz w:val="24"/>
+          <w:szCs w:val="24"/>
+        </w:rPr>
+        <w:t xml:space="preserve">From the </w:t>
+      </w:r>
+      <w:r>
+        <w:rPr>
+          <w:rFonts w:ascii="Times New Roman" w:hAnsi="Times New Roman" w:cs="Times New Roman"/>
+          <w:sz w:val="24"/>
+          <w:szCs w:val="24"/>
+        </w:rPr>
+        <w:t>pair plot</w:t>
+      </w:r>
+      <w:r>
+        <w:rPr>
+          <w:rFonts w:ascii="Times New Roman" w:hAnsi="Times New Roman" w:cs="Times New Roman"/>
+          <w:sz w:val="24"/>
+          <w:szCs w:val="24"/>
+        </w:rPr>
+        <w:t>,</w:t>
+      </w:r>
+      <w:r>
+        <w:rPr>
+          <w:rFonts w:ascii="Times New Roman" w:hAnsi="Times New Roman" w:cs="Times New Roman"/>
+          <w:sz w:val="24"/>
+          <w:szCs w:val="24"/>
+        </w:rPr>
+        <w:t xml:space="preserve"> </w:t>
+      </w:r>
+      <w:r>
+        <w:rPr>
+          <w:rFonts w:ascii="Times New Roman" w:hAnsi="Times New Roman" w:cs="Times New Roman"/>
+          <w:sz w:val="24"/>
+          <w:szCs w:val="24"/>
+        </w:rPr>
+        <w:t>we can see how each feature of the dataset was related to the label.</w:t>
+      </w:r>
+    </w:p>
+    <w:p>
+      <w:pPr>
+        <w:spacing w:after="0"/>
+        <w:jc w:val="both"/>
+        <w:rPr>
+          <w:rFonts w:ascii="Times New Roman" w:hAnsi="Times New Roman" w:cs="Times New Roman"/>
+          <w:sz w:val="24"/>
+          <w:szCs w:val="24"/>
+        </w:rPr>
+      </w:pPr>
+      <w:r>
+        <w:rPr>
+          <w:rFonts w:ascii="Times New Roman" w:hAnsi="Times New Roman" w:cs="Times New Roman"/>
+          <w:noProof/>
+          <w:sz w:val="24"/>
+          <w:szCs w:val="24"/>
+        </w:rPr>
         <w:lastRenderedPageBreak/>
-        <w:t>Results &amp; Discussion</w:t>
-      </w:r>
-      <w:bookmarkEnd w:id="4"/>
-    </w:p>
-    <w:p>
-      <w:pPr>
-        <w:spacing w:after="0"/>
-        <w:jc w:val="both"/>
-        <w:rPr>
-          <w:rFonts w:ascii="Times New Roman" w:hAnsi="Times New Roman" w:cs="Times New Roman"/>
-          <w:sz w:val="24"/>
-          <w:szCs w:val="24"/>
-        </w:rPr>
-      </w:pPr>
-      <w:r>
-        <w:rPr>
-          <w:rFonts w:ascii="Times New Roman" w:hAnsi="Times New Roman" w:cs="Times New Roman"/>
-          <w:sz w:val="24"/>
-          <w:szCs w:val="24"/>
-        </w:rPr>
-        <w:t xml:space="preserve">From the </w:t>
-      </w:r>
-      <w:r>
-        <w:rPr>
-          <w:rFonts w:ascii="Times New Roman" w:hAnsi="Times New Roman" w:cs="Times New Roman"/>
-          <w:sz w:val="24"/>
-          <w:szCs w:val="24"/>
-        </w:rPr>
-        <w:t>pair plot</w:t>
-      </w:r>
-      <w:r>
-        <w:rPr>
-          <w:rFonts w:ascii="Times New Roman" w:hAnsi="Times New Roman" w:cs="Times New Roman"/>
-          <w:sz w:val="24"/>
-          <w:szCs w:val="24"/>
-        </w:rPr>
-        <w:t>,</w:t>
-      </w:r>
-      <w:r>
-        <w:rPr>
-          <w:rFonts w:ascii="Times New Roman" w:hAnsi="Times New Roman" w:cs="Times New Roman"/>
-          <w:sz w:val="24"/>
-          <w:szCs w:val="24"/>
-        </w:rPr>
-        <w:t xml:space="preserve"> </w:t>
-      </w:r>
-      <w:r>
-        <w:rPr>
-          <w:rFonts w:ascii="Times New Roman" w:hAnsi="Times New Roman" w:cs="Times New Roman"/>
-          <w:sz w:val="24"/>
-          <w:szCs w:val="24"/>
-        </w:rPr>
-        <w:t>we can see how each feature of the dataset was related to the label.</w:t>
-      </w:r>
-    </w:p>
-    <w:p>
-      <w:pPr>
-        <w:spacing w:after="0"/>
-        <w:jc w:val="both"/>
-        <w:rPr>
-          <w:rFonts w:ascii="Times New Roman" w:hAnsi="Times New Roman" w:cs="Times New Roman"/>
-          <w:sz w:val="24"/>
-          <w:szCs w:val="24"/>
-        </w:rPr>
-      </w:pPr>
-      <w:r>
-        <w:rPr>
-          <w:rFonts w:ascii="Times New Roman" w:hAnsi="Times New Roman" w:cs="Times New Roman"/>
-          <w:sz w:val="24"/>
-          <w:szCs w:val="24"/>
-        </w:rPr>
         <w:drawing>
           <wp:inline distT="0" distB="0" distL="0" distR="0">
             <wp:extent cx="5732145" cy="4194999"/>
@@ -6155,7 +6145,6 @@
           <w:sz w:val="24"/>
           <w:szCs w:val="24"/>
         </w:rPr>
-        <w:lastRenderedPageBreak/>
         <w:drawing>
           <wp:inline distT="0" distB="0" distL="0" distR="0">
             <wp:extent cx="2591086" cy="1714500"/>
@@ -6230,6 +6219,7 @@
           <w:sz w:val="24"/>
           <w:szCs w:val="24"/>
         </w:rPr>
+        <w:lastRenderedPageBreak/>
         <w:t xml:space="preserve">We calculated loss and accuracy on </w:t>
       </w:r>
       <w:r>
@@ -6952,7 +6942,6 @@
                 <w:sz w:val="24"/>
                 <w:szCs w:val="24"/>
               </w:rPr>
-              <w:lastRenderedPageBreak/>
               <w:t>False Positive</w:t>
             </w:r>
           </w:p>
@@ -7134,6 +7123,16 @@
           <w:sz w:val="28"/>
           <w:szCs w:val="28"/>
         </w:rPr>
+        <w:t xml:space="preserve"> </w:t>
+      </w:r>
+      <w:r>
+        <w:rPr>
+          <w:rFonts w:ascii="Times New Roman" w:hAnsi="Times New Roman" w:cs="Times New Roman"/>
+          <w:b/>
+          <w:color w:val="auto"/>
+          <w:sz w:val="28"/>
+          <w:szCs w:val="28"/>
+        </w:rPr>
         <w:t>&amp;</w:t>
       </w:r>
       <w:bookmarkStart w:id="6" w:name="_GoBack"/>
@@ -7288,6 +7287,7 @@
           <w:sz w:val="24"/>
           <w:szCs w:val="24"/>
         </w:rPr>
+        <w:lastRenderedPageBreak/>
         <w:t>Still</w:t>
       </w:r>
       <w:r>
@@ -7398,7 +7398,23 @@
           <w:sz w:val="24"/>
           <w:szCs w:val="24"/>
         </w:rPr>
-        <w:t>I would like to give special thanks to two youtube channel owner</w:t>
+        <w:t xml:space="preserve">I would like to give special thanks to two </w:t>
+      </w:r>
+      <w:r>
+        <w:rPr>
+          <w:rFonts w:ascii="Times New Roman" w:hAnsi="Times New Roman" w:cs="Times New Roman"/>
+          <w:sz w:val="24"/>
+          <w:szCs w:val="24"/>
+        </w:rPr>
+        <w:t>YouTube</w:t>
+      </w:r>
+      <w:r>
+        <w:rPr>
+          <w:rFonts w:ascii="Times New Roman" w:hAnsi="Times New Roman" w:cs="Times New Roman"/>
+          <w:sz w:val="24"/>
+          <w:szCs w:val="24"/>
+        </w:rPr>
+        <w:t xml:space="preserve"> channel owner</w:t>
       </w:r>
       <w:r>
         <w:rPr>
@@ -7532,11 +7548,10 @@
           <w:rPr>
             <w:rStyle w:val="Hyperlink"/>
             <w:rFonts w:ascii="Times New Roman" w:hAnsi="Times New Roman" w:cs="Times New Roman"/>
-            <w:color w:val="auto"/>
             <w:sz w:val="24"/>
             <w:szCs w:val="24"/>
           </w:rPr>
-          <w:t>https://github.com/SabiqulHassan13/cse445.2-fall20-project-dataset/blob/main/bank-loan-prediction-v1-C2.ipynb</w:t>
+          <w:t>https://github.com/SabiqulHassan13/CSE465.2-SP2021-PROJECT/blob/main/concrete_strength_prediction_v2.ipynb</w:t>
         </w:r>
       </w:hyperlink>
     </w:p>
@@ -7766,7 +7781,7 @@
           <w:rPr>
             <w:noProof/>
           </w:rPr>
-          <w:t>7</w:t>
+          <w:t>6</w:t>
         </w:r>
         <w:r>
           <w:rPr>
@@ -9119,6 +9134,7 @@
   <w:style w:type="character" w:default="1" w:styleId="DefaultParagraphFont">
     <w:name w:val="Default Paragraph Font"/>
     <w:uiPriority w:val="1"/>
+    <w:semiHidden/>
     <w:unhideWhenUsed/>
   </w:style>
   <w:style w:type="table" w:default="1" w:styleId="TableNormal">
@@ -9352,6 +9368,18 @@
     <w:pPr>
       <w:spacing w:after="0" w:line="240" w:lineRule="auto"/>
     </w:pPr>
+  </w:style>
+  <w:style w:type="character" w:styleId="FollowedHyperlink">
+    <w:name w:val="FollowedHyperlink"/>
+    <w:basedOn w:val="DefaultParagraphFont"/>
+    <w:uiPriority w:val="99"/>
+    <w:semiHidden/>
+    <w:unhideWhenUsed/>
+    <w:rsid w:val="004053B2"/>
+    <w:rPr>
+      <w:color w:val="954F72" w:themeColor="followedHyperlink"/>
+      <w:u w:val="single"/>
+    </w:rPr>
   </w:style>
 </w:styles>
 </file>

</xml_diff>